<commit_message>
add homepage.html and movieGraph.js
</commit_message>
<xml_diff>
--- a/CMPT 350 Design Document.docx
+++ b/CMPT 350 Design Document.docx
@@ -314,7 +314,14 @@
           <w:sz w:val="24"/>
           <w:szCs w:val="24"/>
         </w:rPr>
-        <w:t>spending unnecessary time and effort in  determining</w:t>
+        <w:t xml:space="preserve">spending unnecessary time and effort </w:t>
+      </w:r>
+      <w:r>
+        <w:rPr>
+          <w:sz w:val="24"/>
+          <w:szCs w:val="24"/>
+        </w:rPr>
+        <w:t>in determining</w:t>
       </w:r>
       <w:bookmarkStart w:id="0" w:name="_GoBack"/>
       <w:bookmarkEnd w:id="0"/>
@@ -2706,7 +2713,7 @@
 </file>
 
 <file path=customXml/itemProps1.xml><?xml version="1.0" encoding="utf-8"?>
-<ds:datastoreItem xmlns:ds="http://schemas.openxmlformats.org/officeDocument/2006/customXml" ds:itemID="{AC910C42-4E5A-4EDE-ADF8-02FC3508091A}">
+<ds:datastoreItem xmlns:ds="http://schemas.openxmlformats.org/officeDocument/2006/customXml" ds:itemID="{0E7BD83A-8F58-4799-8337-AAB98718C9FB}">
   <ds:schemaRefs>
     <ds:schemaRef ds:uri="http://schemas.openxmlformats.org/officeDocument/2006/bibliography"/>
   </ds:schemaRefs>

</xml_diff>